<commit_message>
do score for game
</commit_message>
<xml_diff>
--- a/19130154_VoChiNguyen.docx
+++ b/19130154_VoChiNguyen.docx
@@ -409,23 +409,7 @@
           <w:szCs w:val="26"/>
           <w:shd w:val="clear" w:color="auto" w:fill="FFFFFF"/>
         </w:rPr>
-        <w:t>", đi xuống từ trên cùng của sân.</w:t>
-      </w:r>
-      <w:r>
-        <w:rPr>
-          <w:color w:val="202122"/>
-          <w:szCs w:val="26"/>
-          <w:shd w:val="clear" w:color="auto" w:fill="FFFFFF"/>
-        </w:rPr>
-        <w:t xml:space="preserve"> </w:t>
-      </w:r>
-      <w:r>
-        <w:rPr>
-          <w:color w:val="202122"/>
-          <w:szCs w:val="26"/>
-          <w:shd w:val="clear" w:color="auto" w:fill="FFFFFF"/>
-        </w:rPr>
-        <w:t xml:space="preserve">Trong quá trình đi xuống này, người chơi có thể di chuyển các </w:t>
+        <w:t xml:space="preserve">", đi xuống từ trên cùng của sân. Trong quá trình đi xuống này, người chơi có thể di chuyển các </w:t>
       </w:r>
       <w:r>
         <w:rPr>
@@ -457,74 +441,26 @@
           <w:szCs w:val="26"/>
           <w:shd w:val="clear" w:color="auto" w:fill="FFFFFF"/>
         </w:rPr>
-        <w:t xml:space="preserve"> đã được đặt trước nó.</w:t>
+        <w:t xml:space="preserve"> đã được đặt trước nó. Người chơi không thể làm chậm hoặc dừng các mảnh rơi xuống, nhưng có thể tăng tốc chúng, trong hầu hết các phiên bản. Mục tiêu của trò chơi là sử dụng các mảnh ghép để tạo ra càng nhiều khối theo chiều ngang hoàn chỉnh càng tốt. Khi một dòng được hoàn thành, nó sẽ biến mất và các khối được đặt phía trên giảm một bậc. Hoàn thành các dòng sẽ cấp điểm và tích lũy một số điểm nhất định hoặc các dòng đã xóa sẽ di chuyển người chơi lên một cấp, điều này làm tăng số điểm được cấp cho mỗi dòng hoàn thành.</w:t>
       </w:r>
+      <w:r>
+        <w:t xml:space="preserve"> </w:t>
+      </w:r>
+    </w:p>
+    <w:p>
+      <w:pPr>
+        <w:spacing w:before="240" w:line="360" w:lineRule="auto"/>
+        <w:rPr>
+          <w:szCs w:val="26"/>
+        </w:rPr>
+      </w:pPr>
       <w:r>
         <w:rPr>
           <w:color w:val="202122"/>
           <w:szCs w:val="26"/>
           <w:shd w:val="clear" w:color="auto" w:fill="FFFFFF"/>
         </w:rPr>
-        <w:t xml:space="preserve"> </w:t>
-      </w:r>
-      <w:r>
-        <w:rPr>
-          <w:color w:val="202122"/>
-          <w:szCs w:val="26"/>
-          <w:shd w:val="clear" w:color="auto" w:fill="FFFFFF"/>
-        </w:rPr>
-        <w:t>Người chơi không thể làm chậm hoặc dừng các mảnh rơi xuống, nhưng có thể tăng tốc chúng, trong hầu hết các phiên bản. Mục tiêu của trò chơi là sử dụng các mảnh ghép để tạo ra càng nhiều khối theo chiều ngang hoàn chỉnh càng tốt. Khi một dòng được hoàn thành, nó sẽ biến mất và các khối được đặt phía trên giảm một bậc. Hoàn thành các dòng sẽ cấp điểm và tích lũy một số điểm nhất định hoặc các dòng đã xóa sẽ di chuyển người chơi lên một cấp, điều này làm tăng số điểm được cấp cho mỗi dòng hoàn thành.</w:t>
-      </w:r>
-      <w:r>
-        <w:t xml:space="preserve"> </w:t>
-      </w:r>
-    </w:p>
-    <w:p>
-      <w:pPr>
-        <w:spacing w:before="240" w:line="360" w:lineRule="auto"/>
-        <w:rPr>
-          <w:szCs w:val="26"/>
-        </w:rPr>
-      </w:pPr>
-      <w:r>
-        <w:rPr>
-          <w:color w:val="202122"/>
-          <w:szCs w:val="26"/>
-          <w:shd w:val="clear" w:color="auto" w:fill="FFFFFF"/>
-        </w:rPr>
-        <w:t>Trong hầu hết các phiên bản, tốc độ của các mảnh rơi tăng lên theo từng cấp độ, khiến người chơi có ít thời gian hơn để suy nghĩ về vị trí.</w:t>
-      </w:r>
-      <w:r>
-        <w:rPr>
-          <w:color w:val="202122"/>
-          <w:szCs w:val="26"/>
-          <w:shd w:val="clear" w:color="auto" w:fill="FFFFFF"/>
-        </w:rPr>
-        <w:t xml:space="preserve"> </w:t>
-      </w:r>
-      <w:r>
-        <w:rPr>
-          <w:color w:val="202122"/>
-          <w:szCs w:val="26"/>
-          <w:shd w:val="clear" w:color="auto" w:fill="FFFFFF"/>
-        </w:rPr>
-        <w:t>Người chơi có thể xóa nhiều dòng cùng một lúc, điều này có thể kiếm được điểm thưởng trong một số phiên bản.</w:t>
-      </w:r>
-      <w:r>
-        <w:rPr>
-          <w:color w:val="202122"/>
-          <w:szCs w:val="26"/>
-          <w:shd w:val="clear" w:color="auto" w:fill="FFFFFF"/>
-        </w:rPr>
-        <w:t xml:space="preserve"> </w:t>
-      </w:r>
-      <w:r>
-        <w:rPr>
-          <w:color w:val="202122"/>
-          <w:szCs w:val="26"/>
-          <w:shd w:val="clear" w:color="auto" w:fill="FFFFFF"/>
-        </w:rPr>
-        <w:t>Có thể hoàn thành tối đa bốn dòng đồng thời với việc sử dụng tetromino hình chữ I; nước đi này được gọi là "Tetris" và là cơ sở cho tiêu đề của trò chơi.</w:t>
+        <w:t>Trong hầu hết các phiên bản, tốc độ của các mảnh rơi tăng lên theo từng cấp độ, khiến người chơi có ít thời gian hơn để suy nghĩ về vị trí. Người chơi có thể xóa nhiều dòng cùng một lúc, điều này có thể kiếm được điểm thưởng trong một số phiên bản. Có thể hoàn thành tối đa bốn dòng đồng thời với việc sử dụng tetromino hình chữ I; nước đi này được gọi là "Tetris" và là cơ sở cho tiêu đề của trò chơi.</w:t>
       </w:r>
     </w:p>
     <w:p/>
@@ -570,10 +506,7 @@
         <w:tab/>
       </w:r>
       <w:r>
-        <w:t>Các mẫu áp dụng</w:t>
-      </w:r>
-      <w:r>
-        <w:t>:</w:t>
+        <w:t>Các mẫu áp dụng:</w:t>
       </w:r>
     </w:p>
     <w:p>
@@ -587,42 +520,28 @@
         <w:t xml:space="preserve"> </w:t>
       </w:r>
       <w:r>
-        <w:t>MVC (Model – View - Controller)</w:t>
+        <w:t>MVC pattern</w:t>
       </w:r>
       <w:r>
-        <w:t xml:space="preserve"> </w:t>
+        <w:rPr>
+          <w:lang w:val="vi-VN"/>
+        </w:rPr>
+        <w:t xml:space="preserve">, </w:t>
       </w:r>
       <w:r>
-        <w:t>pattern</w:t>
+        <w:t>Factory pattern</w:t>
+      </w:r>
+      <w:r>
+        <w:t>, Singleton pattern, Observer pattern, Strategy pattern</w:t>
+      </w:r>
+      <w:r>
+        <w:rPr>
+          <w:lang w:val="vi-VN"/>
+        </w:rPr>
+        <w:t>, Builder pattern</w:t>
       </w:r>
       <w:r>
         <w:t>.</w:t>
-      </w:r>
-      <w:r>
-        <w:t xml:space="preserve"> </w:t>
-      </w:r>
-    </w:p>
-    <w:p>
-      <w:pPr>
-        <w:spacing w:before="240" w:line="276" w:lineRule="auto"/>
-      </w:pPr>
-      <w:r>
-        <w:t xml:space="preserve">- </w:t>
-      </w:r>
-      <w:r>
-        <w:t xml:space="preserve"> </w:t>
-      </w:r>
-      <w:r>
-        <w:t xml:space="preserve">Factory </w:t>
-      </w:r>
-      <w:r>
-        <w:t>pattern</w:t>
-      </w:r>
-      <w:r>
-        <w:t xml:space="preserve">, </w:t>
-      </w:r>
-      <w:r>
-        <w:t>Singleton pattern, Observer pattern, Strategy pattern.</w:t>
       </w:r>
     </w:p>
     <w:sectPr>
@@ -5432,6 +5351,7 @@
     <w:lsdException w:name="HTML Sample" w:semiHidden="1" w:unhideWhenUsed="1"/>
     <w:lsdException w:name="HTML Typewriter" w:semiHidden="1" w:unhideWhenUsed="1"/>
     <w:lsdException w:name="HTML Variable" w:semiHidden="1" w:unhideWhenUsed="1"/>
+    <w:lsdException w:name="Normal Table" w:semiHidden="1" w:unhideWhenUsed="1"/>
     <w:lsdException w:name="annotation subject" w:semiHidden="1" w:unhideWhenUsed="1"/>
     <w:lsdException w:name="No List" w:semiHidden="1" w:unhideWhenUsed="1"/>
     <w:lsdException w:name="Outline List 1" w:semiHidden="1" w:unhideWhenUsed="1"/>
@@ -5474,8 +5394,11 @@
     <w:lsdException w:name="Table Contemporary" w:semiHidden="1" w:unhideWhenUsed="1"/>
     <w:lsdException w:name="Table Elegant" w:semiHidden="1" w:unhideWhenUsed="1"/>
     <w:lsdException w:name="Table Professional" w:semiHidden="1" w:unhideWhenUsed="1"/>
+    <w:lsdException w:name="Table Subtle 1" w:semiHidden="1" w:unhideWhenUsed="1"/>
     <w:lsdException w:name="Table Subtle 2" w:semiHidden="1" w:unhideWhenUsed="1"/>
     <w:lsdException w:name="Table Web 1" w:semiHidden="1" w:unhideWhenUsed="1"/>
+    <w:lsdException w:name="Table Web 2" w:semiHidden="1" w:unhideWhenUsed="1"/>
+    <w:lsdException w:name="Table Web 3" w:semiHidden="1" w:unhideWhenUsed="1"/>
     <w:lsdException w:name="Balloon Text" w:semiHidden="1" w:unhideWhenUsed="1"/>
     <w:lsdException w:name="Table Theme" w:semiHidden="1" w:unhideWhenUsed="1"/>
     <w:lsdException w:name="Placeholder Text" w:semiHidden="1" w:uiPriority="99"/>

</xml_diff>